<commit_message>
added panel conforme, and bet5 process
</commit_message>
<xml_diff>
--- a/TUPC-18-0043-BET3-RESEARCH-PROPOSAL-DEFENSE-FORM.docx
+++ b/TUPC-18-0043-BET3-RESEARCH-PROPOSAL-DEFENSE-FORM.docx
@@ -127,7 +127,9 @@
             </w:tcBorders>
           </w:tcPr>
           <w:p>
-            <w:r/>
+            <w:r>
+              <w:t>Jasa , Mary Chris O.</w:t>
+            </w:r>
           </w:p>
         </w:tc>
       </w:tr>
@@ -177,7 +179,9 @@
             </w:tcBorders>
           </w:tcPr>
           <w:p>
-            <w:r/>
+            <w:r>
+              <w:t>Nazaire , Alliah Faith S.</w:t>
+            </w:r>
           </w:p>
         </w:tc>
       </w:tr>
@@ -227,7 +231,9 @@
             </w:tcBorders>
           </w:tcPr>
           <w:p>
-            <w:r/>
+            <w:r>
+              <w:t>Taccad , Kyle Nicole R.</w:t>
+            </w:r>
           </w:p>
         </w:tc>
       </w:tr>
@@ -277,7 +283,9 @@
             </w:tcBorders>
           </w:tcPr>
           <w:p>
-            <w:r/>
+            <w:r>
+              <w:t>Tulabot , Vanessa B.</w:t>
+            </w:r>
           </w:p>
         </w:tc>
       </w:tr>
@@ -491,7 +499,7 @@
           </w:tcPr>
           <w:p>
             <w:r>
-              <w:t>Development Of Research Defense Form Web Application</w:t>
+              <w:t>Development Of Research Defense Form Web App</w:t>
             </w:r>
           </w:p>
         </w:tc>
@@ -551,7 +559,7 @@
           </w:tcPr>
           <w:p>
             <w:r>
-              <w:t>December 15, 2022</w:t>
+              <w:t>December 20, 2022</w:t>
             </w:r>
           </w:p>
         </w:tc>
@@ -611,7 +619,7 @@
           </w:tcPr>
           <w:p>
             <w:r>
-              <w:t>9:00 AM - 10:00 AM</w:t>
+              <w:t>8:00 AM - 9:00 AM</w:t>
             </w:r>
           </w:p>
         </w:tc>
@@ -1230,7 +1238,7 @@
               <w:jc w:val="center"/>
             </w:pPr>
             <w:r>
-              <w:t xml:space="preserve">Mr. Neil Jayson Narciso </w:t>
+              <w:t xml:space="preserve">Engr. Neil Jayson Narciso </w:t>
             </w:r>
           </w:p>
         </w:tc>
@@ -2240,7 +2248,43 @@
               <w:sz w:val="18"/>
               <w:szCs w:val="18"/>
             </w:rPr>
-            <w:t>Carlos Q. Trinidad Avenue, Salawag, Dasmariñas City, Cavite, Philippines</w:t>
+            <w:t xml:space="preserve">Carlos Q. Trinidad Avenue, </w:t>
+          </w:r>
+          <w:proofErr w:type="spellStart"/>
+          <w:r>
+            <w:rPr>
+              <w:color w:val="000000"/>
+              <w:sz w:val="18"/>
+              <w:szCs w:val="18"/>
+            </w:rPr>
+            <w:t>Salawag</w:t>
+          </w:r>
+          <w:proofErr w:type="spellEnd"/>
+          <w:r>
+            <w:rPr>
+              <w:color w:val="000000"/>
+              <w:sz w:val="18"/>
+              <w:szCs w:val="18"/>
+            </w:rPr>
+            <w:t xml:space="preserve">, </w:t>
+          </w:r>
+          <w:proofErr w:type="spellStart"/>
+          <w:r>
+            <w:rPr>
+              <w:color w:val="000000"/>
+              <w:sz w:val="18"/>
+              <w:szCs w:val="18"/>
+            </w:rPr>
+            <w:t>Dasmariñas</w:t>
+          </w:r>
+          <w:proofErr w:type="spellEnd"/>
+          <w:r>
+            <w:rPr>
+              <w:color w:val="000000"/>
+              <w:sz w:val="18"/>
+              <w:szCs w:val="18"/>
+            </w:rPr>
+            <w:t xml:space="preserve"> City, Cavite, Philippines</w:t>
           </w:r>
         </w:p>
         <w:p>
@@ -2290,7 +2334,25 @@
               <w:sz w:val="18"/>
               <w:szCs w:val="18"/>
             </w:rPr>
-            <w:t>Email: cavite@tup.edu.ph │  Website: www.tup.edu.ph</w:t>
+            <w:t xml:space="preserve">Email: cavite@tup.edu.ph </w:t>
+          </w:r>
+          <w:proofErr w:type="gramStart"/>
+          <w:r>
+            <w:rPr>
+              <w:color w:val="000000"/>
+              <w:sz w:val="18"/>
+              <w:szCs w:val="18"/>
+            </w:rPr>
+            <w:t>│  Website</w:t>
+          </w:r>
+          <w:proofErr w:type="gramEnd"/>
+          <w:r>
+            <w:rPr>
+              <w:color w:val="000000"/>
+              <w:sz w:val="18"/>
+              <w:szCs w:val="18"/>
+            </w:rPr>
+            <w:t>: www.tup.edu.ph</w:t>
           </w:r>
         </w:p>
       </w:tc>
@@ -2619,7 +2681,21 @@
               <w:b/>
               <w:color w:val="000000"/>
             </w:rPr>
-            <w:t>RESEARCH PROPOSAL DEFENSE FORM</w:t>
+            <w:t xml:space="preserve">RESEARCH </w:t>
+          </w:r>
+          <w:r>
+            <w:rPr>
+              <w:b/>
+              <w:color w:val="000000"/>
+            </w:rPr>
+            <w:t>FINAL</w:t>
+          </w:r>
+          <w:r>
+            <w:rPr>
+              <w:b/>
+              <w:color w:val="000000"/>
+            </w:rPr>
+            <w:t xml:space="preserve"> DEFENSE FORM</w:t>
           </w:r>
         </w:p>
       </w:tc>

</xml_diff>